<commit_message>
Update exposè 4 & Checklist of barriers
</commit_message>
<xml_diff>
--- a/2_Survey/Survey_draft.docx
+++ b/2_Survey/Survey_draft.docx
@@ -1,6 +1,6 @@
 
 <file path=word/document.xml><?xml version="1.0" encoding="utf-8"?>
-<w:document xmlns:wpc="http://schemas.microsoft.com/office/word/2010/wordprocessingCanvas" xmlns:cx="http://schemas.microsoft.com/office/drawing/2014/chartex" xmlns:cx1="http://schemas.microsoft.com/office/drawing/2015/9/8/chartex" xmlns:cx2="http://schemas.microsoft.com/office/drawing/2015/10/21/chartex" xmlns:cx3="http://schemas.microsoft.com/office/drawing/2016/5/9/chartex" xmlns:cx4="http://schemas.microsoft.com/office/drawing/2016/5/10/chartex" xmlns:cx5="http://schemas.microsoft.com/office/drawing/2016/5/11/chartex" xmlns:cx6="http://schemas.microsoft.com/office/drawing/2016/5/12/chartex" xmlns:cx7="http://schemas.microsoft.com/office/drawing/2016/5/13/chartex" xmlns:cx8="http://schemas.microsoft.com/office/drawing/2016/5/14/chartex" xmlns:mc="http://schemas.openxmlformats.org/markup-compatibility/2006" xmlns:aink="http://schemas.microsoft.com/office/drawing/2016/ink" xmlns:am3d="http://schemas.microsoft.com/office/drawing/2017/model3d" xmlns:o="urn:schemas-microsoft-com:office:office" xmlns:oel="http://schemas.microsoft.com/office/2019/extlst" xmlns:r="http://schemas.openxmlformats.org/officeDocument/2006/relationships" xmlns:m="http://schemas.openxmlformats.org/officeDocument/2006/math" xmlns:v="urn:schemas-microsoft-com:vml" xmlns:wp14="http://schemas.microsoft.com/office/word/2010/wordprocessingDrawing" xmlns:wp="http://schemas.openxmlformats.org/drawingml/2006/wordprocessingDrawing" xmlns:w10="urn:schemas-microsoft-com:office:word" xmlns:w="http://schemas.openxmlformats.org/wordprocessingml/2006/main" xmlns:w14="http://schemas.microsoft.com/office/word/2010/wordml" xmlns:w15="http://schemas.microsoft.com/office/word/2012/wordml" xmlns:w16cex="http://schemas.microsoft.com/office/word/2018/wordml/cex" xmlns:w16cid="http://schemas.microsoft.com/office/word/2016/wordml/cid" xmlns:w16="http://schemas.microsoft.com/office/word/2018/wordml" xmlns:w16du="http://schemas.microsoft.com/office/word/2023/wordml/word16du" xmlns:w16sdtdh="http://schemas.microsoft.com/office/word/2020/wordml/sdtdatahash" xmlns:w16se="http://schemas.microsoft.com/office/word/2015/wordml/symex" xmlns:wpg="http://schemas.microsoft.com/office/word/2010/wordprocessingGroup" xmlns:wpi="http://schemas.microsoft.com/office/word/2010/wordprocessingInk" xmlns:wne="http://schemas.microsoft.com/office/word/2006/wordml" xmlns:wps="http://schemas.microsoft.com/office/word/2010/wordprocessingShape" mc:Ignorable="w14 w15 w16se w16cid w16 w16cex w16sdtdh wp14">
+<w:document xmlns:wpc="http://schemas.microsoft.com/office/word/2010/wordprocessingCanvas" xmlns:cx="http://schemas.microsoft.com/office/drawing/2014/chartex" xmlns:cx1="http://schemas.microsoft.com/office/drawing/2015/9/8/chartex" xmlns:cx2="http://schemas.microsoft.com/office/drawing/2015/10/21/chartex" xmlns:cx3="http://schemas.microsoft.com/office/drawing/2016/5/9/chartex" xmlns:cx4="http://schemas.microsoft.com/office/drawing/2016/5/10/chartex" xmlns:cx5="http://schemas.microsoft.com/office/drawing/2016/5/11/chartex" xmlns:cx6="http://schemas.microsoft.com/office/drawing/2016/5/12/chartex" xmlns:cx7="http://schemas.microsoft.com/office/drawing/2016/5/13/chartex" xmlns:cx8="http://schemas.microsoft.com/office/drawing/2016/5/14/chartex" xmlns:mc="http://schemas.openxmlformats.org/markup-compatibility/2006" xmlns:aink="http://schemas.microsoft.com/office/drawing/2016/ink" xmlns:am3d="http://schemas.microsoft.com/office/drawing/2017/model3d" xmlns:o="urn:schemas-microsoft-com:office:office" xmlns:oel="http://schemas.microsoft.com/office/2019/extlst" xmlns:r="http://schemas.openxmlformats.org/officeDocument/2006/relationships" xmlns:m="http://schemas.openxmlformats.org/officeDocument/2006/math" xmlns:v="urn:schemas-microsoft-com:vml" xmlns:wp14="http://schemas.microsoft.com/office/word/2010/wordprocessingDrawing" xmlns:wp="http://schemas.openxmlformats.org/drawingml/2006/wordprocessingDrawing" xmlns:w10="urn:schemas-microsoft-com:office:word" xmlns:w="http://schemas.openxmlformats.org/wordprocessingml/2006/main" xmlns:w14="http://schemas.microsoft.com/office/word/2010/wordml" xmlns:w15="http://schemas.microsoft.com/office/word/2012/wordml" xmlns:w16cex="http://schemas.microsoft.com/office/word/2018/wordml/cex" xmlns:w16cid="http://schemas.microsoft.com/office/word/2016/wordml/cid" xmlns:w16="http://schemas.microsoft.com/office/word/2018/wordml" xmlns:w16sdtdh="http://schemas.microsoft.com/office/word/2020/wordml/sdtdatahash" xmlns:w16se="http://schemas.microsoft.com/office/word/2015/wordml/symex" xmlns:wpg="http://schemas.microsoft.com/office/word/2010/wordprocessingGroup" xmlns:wpi="http://schemas.microsoft.com/office/word/2010/wordprocessingInk" xmlns:wne="http://schemas.microsoft.com/office/word/2006/wordml" xmlns:wps="http://schemas.microsoft.com/office/word/2010/wordprocessingShape" mc:Ignorable="w14 w15 w16se w16cid w16 w16cex w16sdtdh wp14">
   <w:body>
     <w:p>
       <w:pPr>
@@ -268,7 +268,7 @@
           <w:lang w:val="en-GB" w:eastAsia="it-IT"/>
           <w14:ligatures w14:val="none"/>
         </w:rPr>
-        <w:t xml:space="preserve">How satisfied are you with </w:t>
+        <w:t>How satisfied are you with</w:t>
       </w:r>
       <w:r>
         <w:rPr>
@@ -281,7 +281,7 @@
           <w:lang w:val="en-GB" w:eastAsia="it-IT"/>
           <w14:ligatures w14:val="none"/>
         </w:rPr>
-        <w:t>Mensa’s accessibility</w:t>
+        <w:t xml:space="preserve"> the</w:t>
       </w:r>
       <w:r>
         <w:rPr>
@@ -294,350 +294,8 @@
           <w:lang w:val="en-GB" w:eastAsia="it-IT"/>
           <w14:ligatures w14:val="none"/>
         </w:rPr>
-        <w:t>?</w:t>
-      </w:r>
-    </w:p>
-    <w:p>
-      <w:pPr>
-        <w:numPr>
-          <w:ilvl w:val="0"/>
-          <w:numId w:val="2"/>
-        </w:numPr>
-        <w:shd w:val="clear" w:color="auto" w:fill="FFFFFF"/>
-        <w:spacing w:before="100" w:beforeAutospacing="1" w:after="100" w:afterAutospacing="1" w:line="240" w:lineRule="auto"/>
-        <w:ind w:left="960"/>
-        <w:rPr>
-          <w:rFonts w:ascii="Fira Sans" w:eastAsia="Times New Roman" w:hAnsi="Fira Sans" w:cs="Times New Roman"/>
-          <w:kern w:val="0"/>
-          <w:sz w:val="27"/>
-          <w:szCs w:val="27"/>
-          <w:lang w:eastAsia="it-IT"/>
-          <w14:ligatures w14:val="none"/>
-        </w:rPr>
-      </w:pPr>
-      <w:proofErr w:type="spellStart"/>
-      <w:r>
-        <w:rPr>
-          <w:rFonts w:ascii="Fira Sans" w:eastAsia="Times New Roman" w:hAnsi="Fira Sans" w:cs="Times New Roman"/>
-          <w:kern w:val="0"/>
-          <w:sz w:val="27"/>
-          <w:szCs w:val="27"/>
-          <w:lang w:eastAsia="it-IT"/>
-          <w14:ligatures w14:val="none"/>
-        </w:rPr>
-        <w:t>Very</w:t>
-      </w:r>
-      <w:proofErr w:type="spellEnd"/>
-      <w:r>
-        <w:rPr>
-          <w:rFonts w:ascii="Fira Sans" w:eastAsia="Times New Roman" w:hAnsi="Fira Sans" w:cs="Times New Roman"/>
-          <w:kern w:val="0"/>
-          <w:sz w:val="27"/>
-          <w:szCs w:val="27"/>
-          <w:lang w:eastAsia="it-IT"/>
-          <w14:ligatures w14:val="none"/>
-        </w:rPr>
-        <w:t xml:space="preserve"> </w:t>
-      </w:r>
-      <w:proofErr w:type="spellStart"/>
-      <w:r>
-        <w:rPr>
-          <w:rFonts w:ascii="Fira Sans" w:eastAsia="Times New Roman" w:hAnsi="Fira Sans" w:cs="Times New Roman"/>
-          <w:kern w:val="0"/>
-          <w:sz w:val="27"/>
-          <w:szCs w:val="27"/>
-          <w:lang w:eastAsia="it-IT"/>
-          <w14:ligatures w14:val="none"/>
-        </w:rPr>
-        <w:t>Satisfied</w:t>
-      </w:r>
-      <w:proofErr w:type="spellEnd"/>
-    </w:p>
-    <w:p>
-      <w:pPr>
-        <w:numPr>
-          <w:ilvl w:val="0"/>
-          <w:numId w:val="2"/>
-        </w:numPr>
-        <w:shd w:val="clear" w:color="auto" w:fill="FFFFFF"/>
-        <w:spacing w:before="100" w:beforeAutospacing="1" w:after="100" w:afterAutospacing="1" w:line="240" w:lineRule="auto"/>
-        <w:ind w:left="960"/>
-        <w:rPr>
-          <w:rFonts w:ascii="Fira Sans" w:eastAsia="Times New Roman" w:hAnsi="Fira Sans" w:cs="Times New Roman"/>
-          <w:kern w:val="0"/>
-          <w:sz w:val="27"/>
-          <w:szCs w:val="27"/>
-          <w:lang w:eastAsia="it-IT"/>
-          <w14:ligatures w14:val="none"/>
-        </w:rPr>
-      </w:pPr>
-      <w:proofErr w:type="spellStart"/>
-      <w:r>
-        <w:rPr>
-          <w:rFonts w:ascii="Fira Sans" w:eastAsia="Times New Roman" w:hAnsi="Fira Sans" w:cs="Times New Roman"/>
-          <w:kern w:val="0"/>
-          <w:sz w:val="27"/>
-          <w:szCs w:val="27"/>
-          <w:lang w:eastAsia="it-IT"/>
-          <w14:ligatures w14:val="none"/>
-        </w:rPr>
-        <w:t>Somewhat</w:t>
-      </w:r>
-      <w:proofErr w:type="spellEnd"/>
-      <w:r>
-        <w:rPr>
-          <w:rFonts w:ascii="Fira Sans" w:eastAsia="Times New Roman" w:hAnsi="Fira Sans" w:cs="Times New Roman"/>
-          <w:kern w:val="0"/>
-          <w:sz w:val="27"/>
-          <w:szCs w:val="27"/>
-          <w:lang w:eastAsia="it-IT"/>
-          <w14:ligatures w14:val="none"/>
-        </w:rPr>
-        <w:t xml:space="preserve"> </w:t>
-      </w:r>
-      <w:proofErr w:type="spellStart"/>
-      <w:r>
-        <w:rPr>
-          <w:rFonts w:ascii="Fira Sans" w:eastAsia="Times New Roman" w:hAnsi="Fira Sans" w:cs="Times New Roman"/>
-          <w:kern w:val="0"/>
-          <w:sz w:val="27"/>
-          <w:szCs w:val="27"/>
-          <w:lang w:eastAsia="it-IT"/>
-          <w14:ligatures w14:val="none"/>
-        </w:rPr>
-        <w:t>Satisfied</w:t>
-      </w:r>
-      <w:proofErr w:type="spellEnd"/>
-    </w:p>
-    <w:p>
-      <w:pPr>
-        <w:numPr>
-          <w:ilvl w:val="0"/>
-          <w:numId w:val="2"/>
-        </w:numPr>
-        <w:shd w:val="clear" w:color="auto" w:fill="FFFFFF"/>
-        <w:spacing w:before="100" w:beforeAutospacing="1" w:after="100" w:afterAutospacing="1" w:line="240" w:lineRule="auto"/>
-        <w:ind w:left="960"/>
-        <w:rPr>
-          <w:rFonts w:ascii="Fira Sans" w:eastAsia="Times New Roman" w:hAnsi="Fira Sans" w:cs="Times New Roman"/>
-          <w:kern w:val="0"/>
-          <w:sz w:val="27"/>
-          <w:szCs w:val="27"/>
-          <w:lang w:eastAsia="it-IT"/>
-          <w14:ligatures w14:val="none"/>
-        </w:rPr>
-      </w:pPr>
-      <w:proofErr w:type="spellStart"/>
-      <w:r>
-        <w:rPr>
-          <w:rFonts w:ascii="Fira Sans" w:eastAsia="Times New Roman" w:hAnsi="Fira Sans" w:cs="Times New Roman"/>
-          <w:kern w:val="0"/>
-          <w:sz w:val="27"/>
-          <w:szCs w:val="27"/>
-          <w:lang w:eastAsia="it-IT"/>
-          <w14:ligatures w14:val="none"/>
-        </w:rPr>
-        <w:t>Neither</w:t>
-      </w:r>
-      <w:proofErr w:type="spellEnd"/>
-      <w:r>
-        <w:rPr>
-          <w:rFonts w:ascii="Fira Sans" w:eastAsia="Times New Roman" w:hAnsi="Fira Sans" w:cs="Times New Roman"/>
-          <w:kern w:val="0"/>
-          <w:sz w:val="27"/>
-          <w:szCs w:val="27"/>
-          <w:lang w:eastAsia="it-IT"/>
-          <w14:ligatures w14:val="none"/>
-        </w:rPr>
-        <w:t xml:space="preserve"> </w:t>
-      </w:r>
-      <w:proofErr w:type="spellStart"/>
-      <w:r>
-        <w:rPr>
-          <w:rFonts w:ascii="Fira Sans" w:eastAsia="Times New Roman" w:hAnsi="Fira Sans" w:cs="Times New Roman"/>
-          <w:kern w:val="0"/>
-          <w:sz w:val="27"/>
-          <w:szCs w:val="27"/>
-          <w:lang w:eastAsia="it-IT"/>
-          <w14:ligatures w14:val="none"/>
-        </w:rPr>
-        <w:t>Satisfied</w:t>
-      </w:r>
-      <w:proofErr w:type="spellEnd"/>
-      <w:r>
-        <w:rPr>
-          <w:rFonts w:ascii="Fira Sans" w:eastAsia="Times New Roman" w:hAnsi="Fira Sans" w:cs="Times New Roman"/>
-          <w:kern w:val="0"/>
-          <w:sz w:val="27"/>
-          <w:szCs w:val="27"/>
-          <w:lang w:eastAsia="it-IT"/>
-          <w14:ligatures w14:val="none"/>
-        </w:rPr>
-        <w:t xml:space="preserve"> </w:t>
-      </w:r>
-      <w:proofErr w:type="spellStart"/>
-      <w:r>
-        <w:rPr>
-          <w:rFonts w:ascii="Fira Sans" w:eastAsia="Times New Roman" w:hAnsi="Fira Sans" w:cs="Times New Roman"/>
-          <w:kern w:val="0"/>
-          <w:sz w:val="27"/>
-          <w:szCs w:val="27"/>
-          <w:lang w:eastAsia="it-IT"/>
-          <w14:ligatures w14:val="none"/>
-        </w:rPr>
-        <w:t>nor</w:t>
-      </w:r>
-      <w:proofErr w:type="spellEnd"/>
-      <w:r>
-        <w:rPr>
-          <w:rFonts w:ascii="Fira Sans" w:eastAsia="Times New Roman" w:hAnsi="Fira Sans" w:cs="Times New Roman"/>
-          <w:kern w:val="0"/>
-          <w:sz w:val="27"/>
-          <w:szCs w:val="27"/>
-          <w:lang w:eastAsia="it-IT"/>
-          <w14:ligatures w14:val="none"/>
-        </w:rPr>
-        <w:t xml:space="preserve"> </w:t>
-      </w:r>
-      <w:proofErr w:type="spellStart"/>
-      <w:r>
-        <w:rPr>
-          <w:rFonts w:ascii="Fira Sans" w:eastAsia="Times New Roman" w:hAnsi="Fira Sans" w:cs="Times New Roman"/>
-          <w:kern w:val="0"/>
-          <w:sz w:val="27"/>
-          <w:szCs w:val="27"/>
-          <w:lang w:eastAsia="it-IT"/>
-          <w14:ligatures w14:val="none"/>
-        </w:rPr>
-        <w:t>Dissatisfied</w:t>
-      </w:r>
-      <w:proofErr w:type="spellEnd"/>
-    </w:p>
-    <w:p>
-      <w:pPr>
-        <w:numPr>
-          <w:ilvl w:val="0"/>
-          <w:numId w:val="2"/>
-        </w:numPr>
-        <w:shd w:val="clear" w:color="auto" w:fill="FFFFFF"/>
-        <w:spacing w:before="100" w:beforeAutospacing="1" w:after="100" w:afterAutospacing="1" w:line="240" w:lineRule="auto"/>
-        <w:ind w:left="960"/>
-        <w:rPr>
-          <w:rFonts w:ascii="Fira Sans" w:eastAsia="Times New Roman" w:hAnsi="Fira Sans" w:cs="Times New Roman"/>
-          <w:kern w:val="0"/>
-          <w:sz w:val="27"/>
-          <w:szCs w:val="27"/>
-          <w:lang w:eastAsia="it-IT"/>
-          <w14:ligatures w14:val="none"/>
-        </w:rPr>
-      </w:pPr>
-      <w:proofErr w:type="spellStart"/>
-      <w:r>
-        <w:rPr>
-          <w:rFonts w:ascii="Fira Sans" w:eastAsia="Times New Roman" w:hAnsi="Fira Sans" w:cs="Times New Roman"/>
-          <w:kern w:val="0"/>
-          <w:sz w:val="27"/>
-          <w:szCs w:val="27"/>
-          <w:lang w:eastAsia="it-IT"/>
-          <w14:ligatures w14:val="none"/>
-        </w:rPr>
-        <w:t>Somewhat</w:t>
-      </w:r>
-      <w:proofErr w:type="spellEnd"/>
-      <w:r>
-        <w:rPr>
-          <w:rFonts w:ascii="Fira Sans" w:eastAsia="Times New Roman" w:hAnsi="Fira Sans" w:cs="Times New Roman"/>
-          <w:kern w:val="0"/>
-          <w:sz w:val="27"/>
-          <w:szCs w:val="27"/>
-          <w:lang w:eastAsia="it-IT"/>
-          <w14:ligatures w14:val="none"/>
-        </w:rPr>
-        <w:t xml:space="preserve"> </w:t>
-      </w:r>
-      <w:proofErr w:type="spellStart"/>
-      <w:r>
-        <w:rPr>
-          <w:rFonts w:ascii="Fira Sans" w:eastAsia="Times New Roman" w:hAnsi="Fira Sans" w:cs="Times New Roman"/>
-          <w:kern w:val="0"/>
-          <w:sz w:val="27"/>
-          <w:szCs w:val="27"/>
-          <w:lang w:eastAsia="it-IT"/>
-          <w14:ligatures w14:val="none"/>
-        </w:rPr>
-        <w:t>Dissatisfied</w:t>
-      </w:r>
-      <w:proofErr w:type="spellEnd"/>
-    </w:p>
-    <w:p>
-      <w:pPr>
-        <w:numPr>
-          <w:ilvl w:val="0"/>
-          <w:numId w:val="2"/>
-        </w:numPr>
-        <w:shd w:val="clear" w:color="auto" w:fill="FFFFFF"/>
-        <w:spacing w:before="100" w:beforeAutospacing="1" w:after="100" w:afterAutospacing="1" w:line="240" w:lineRule="auto"/>
-        <w:ind w:left="960"/>
-        <w:rPr>
-          <w:rFonts w:ascii="Fira Sans" w:eastAsia="Times New Roman" w:hAnsi="Fira Sans" w:cs="Times New Roman"/>
-          <w:kern w:val="0"/>
-          <w:sz w:val="27"/>
-          <w:szCs w:val="27"/>
-          <w:lang w:eastAsia="it-IT"/>
-          <w14:ligatures w14:val="none"/>
-        </w:rPr>
-      </w:pPr>
-      <w:proofErr w:type="spellStart"/>
-      <w:r>
-        <w:rPr>
-          <w:rFonts w:ascii="Fira Sans" w:eastAsia="Times New Roman" w:hAnsi="Fira Sans" w:cs="Times New Roman"/>
-          <w:kern w:val="0"/>
-          <w:sz w:val="27"/>
-          <w:szCs w:val="27"/>
-          <w:lang w:eastAsia="it-IT"/>
-          <w14:ligatures w14:val="none"/>
-        </w:rPr>
-        <w:t>Very</w:t>
-      </w:r>
-      <w:proofErr w:type="spellEnd"/>
-      <w:r>
-        <w:rPr>
-          <w:rFonts w:ascii="Fira Sans" w:eastAsia="Times New Roman" w:hAnsi="Fira Sans" w:cs="Times New Roman"/>
-          <w:kern w:val="0"/>
-          <w:sz w:val="27"/>
-          <w:szCs w:val="27"/>
-          <w:lang w:eastAsia="it-IT"/>
-          <w14:ligatures w14:val="none"/>
-        </w:rPr>
-        <w:t xml:space="preserve"> </w:t>
-      </w:r>
-      <w:proofErr w:type="spellStart"/>
-      <w:r>
-        <w:rPr>
-          <w:rFonts w:ascii="Fira Sans" w:eastAsia="Times New Roman" w:hAnsi="Fira Sans" w:cs="Times New Roman"/>
-          <w:kern w:val="0"/>
-          <w:sz w:val="27"/>
-          <w:szCs w:val="27"/>
-          <w:lang w:eastAsia="it-IT"/>
-          <w14:ligatures w14:val="none"/>
-        </w:rPr>
-        <w:t>Dissatisfied</w:t>
-      </w:r>
-      <w:proofErr w:type="spellEnd"/>
-    </w:p>
-    <w:p>
-      <w:pPr>
-        <w:shd w:val="clear" w:color="auto" w:fill="FFFFFF"/>
-        <w:spacing w:after="390" w:line="240" w:lineRule="auto"/>
-        <w:rPr>
-          <w:rFonts w:ascii="Fira Sans" w:eastAsia="Times New Roman" w:hAnsi="Fira Sans" w:cs="Times New Roman"/>
-          <w:kern w:val="0"/>
-          <w:sz w:val="27"/>
-          <w:szCs w:val="27"/>
-          <w:lang w:val="en-GB" w:eastAsia="it-IT"/>
-          <w14:ligatures w14:val="none"/>
-        </w:rPr>
-      </w:pPr>
+        <w:t xml:space="preserve"> accessibility</w:t>
+      </w:r>
       <w:r>
         <w:rPr>
           <w:rFonts w:ascii="Fira Sans" w:eastAsia="Times New Roman" w:hAnsi="Fira Sans" w:cs="Times New Roman"/>
@@ -649,7 +307,7 @@
           <w:lang w:val="en-GB" w:eastAsia="it-IT"/>
           <w14:ligatures w14:val="none"/>
         </w:rPr>
-        <w:t xml:space="preserve">How frequently do you </w:t>
+        <w:t xml:space="preserve"> of building A</w:t>
       </w:r>
       <w:r>
         <w:rPr>
@@ -662,8 +320,350 @@
           <w:lang w:val="en-GB" w:eastAsia="it-IT"/>
           <w14:ligatures w14:val="none"/>
         </w:rPr>
-        <w:t>frequent Mensa</w:t>
-      </w:r>
+        <w:t>?</w:t>
+      </w:r>
+    </w:p>
+    <w:p>
+      <w:pPr>
+        <w:numPr>
+          <w:ilvl w:val="0"/>
+          <w:numId w:val="2"/>
+        </w:numPr>
+        <w:shd w:val="clear" w:color="auto" w:fill="FFFFFF"/>
+        <w:spacing w:before="100" w:beforeAutospacing="1" w:after="100" w:afterAutospacing="1" w:line="240" w:lineRule="auto"/>
+        <w:ind w:left="960"/>
+        <w:rPr>
+          <w:rFonts w:ascii="Fira Sans" w:eastAsia="Times New Roman" w:hAnsi="Fira Sans" w:cs="Times New Roman"/>
+          <w:kern w:val="0"/>
+          <w:sz w:val="27"/>
+          <w:szCs w:val="27"/>
+          <w:lang w:eastAsia="it-IT"/>
+          <w14:ligatures w14:val="none"/>
+        </w:rPr>
+      </w:pPr>
+      <w:proofErr w:type="spellStart"/>
+      <w:r>
+        <w:rPr>
+          <w:rFonts w:ascii="Fira Sans" w:eastAsia="Times New Roman" w:hAnsi="Fira Sans" w:cs="Times New Roman"/>
+          <w:kern w:val="0"/>
+          <w:sz w:val="27"/>
+          <w:szCs w:val="27"/>
+          <w:lang w:eastAsia="it-IT"/>
+          <w14:ligatures w14:val="none"/>
+        </w:rPr>
+        <w:t>Very</w:t>
+      </w:r>
+      <w:proofErr w:type="spellEnd"/>
+      <w:r>
+        <w:rPr>
+          <w:rFonts w:ascii="Fira Sans" w:eastAsia="Times New Roman" w:hAnsi="Fira Sans" w:cs="Times New Roman"/>
+          <w:kern w:val="0"/>
+          <w:sz w:val="27"/>
+          <w:szCs w:val="27"/>
+          <w:lang w:eastAsia="it-IT"/>
+          <w14:ligatures w14:val="none"/>
+        </w:rPr>
+        <w:t xml:space="preserve"> </w:t>
+      </w:r>
+      <w:proofErr w:type="spellStart"/>
+      <w:r>
+        <w:rPr>
+          <w:rFonts w:ascii="Fira Sans" w:eastAsia="Times New Roman" w:hAnsi="Fira Sans" w:cs="Times New Roman"/>
+          <w:kern w:val="0"/>
+          <w:sz w:val="27"/>
+          <w:szCs w:val="27"/>
+          <w:lang w:eastAsia="it-IT"/>
+          <w14:ligatures w14:val="none"/>
+        </w:rPr>
+        <w:t>Satisfied</w:t>
+      </w:r>
+      <w:proofErr w:type="spellEnd"/>
+    </w:p>
+    <w:p>
+      <w:pPr>
+        <w:numPr>
+          <w:ilvl w:val="0"/>
+          <w:numId w:val="2"/>
+        </w:numPr>
+        <w:shd w:val="clear" w:color="auto" w:fill="FFFFFF"/>
+        <w:spacing w:before="100" w:beforeAutospacing="1" w:after="100" w:afterAutospacing="1" w:line="240" w:lineRule="auto"/>
+        <w:ind w:left="960"/>
+        <w:rPr>
+          <w:rFonts w:ascii="Fira Sans" w:eastAsia="Times New Roman" w:hAnsi="Fira Sans" w:cs="Times New Roman"/>
+          <w:kern w:val="0"/>
+          <w:sz w:val="27"/>
+          <w:szCs w:val="27"/>
+          <w:lang w:eastAsia="it-IT"/>
+          <w14:ligatures w14:val="none"/>
+        </w:rPr>
+      </w:pPr>
+      <w:proofErr w:type="spellStart"/>
+      <w:r>
+        <w:rPr>
+          <w:rFonts w:ascii="Fira Sans" w:eastAsia="Times New Roman" w:hAnsi="Fira Sans" w:cs="Times New Roman"/>
+          <w:kern w:val="0"/>
+          <w:sz w:val="27"/>
+          <w:szCs w:val="27"/>
+          <w:lang w:eastAsia="it-IT"/>
+          <w14:ligatures w14:val="none"/>
+        </w:rPr>
+        <w:t>Somewhat</w:t>
+      </w:r>
+      <w:proofErr w:type="spellEnd"/>
+      <w:r>
+        <w:rPr>
+          <w:rFonts w:ascii="Fira Sans" w:eastAsia="Times New Roman" w:hAnsi="Fira Sans" w:cs="Times New Roman"/>
+          <w:kern w:val="0"/>
+          <w:sz w:val="27"/>
+          <w:szCs w:val="27"/>
+          <w:lang w:eastAsia="it-IT"/>
+          <w14:ligatures w14:val="none"/>
+        </w:rPr>
+        <w:t xml:space="preserve"> </w:t>
+      </w:r>
+      <w:proofErr w:type="spellStart"/>
+      <w:r>
+        <w:rPr>
+          <w:rFonts w:ascii="Fira Sans" w:eastAsia="Times New Roman" w:hAnsi="Fira Sans" w:cs="Times New Roman"/>
+          <w:kern w:val="0"/>
+          <w:sz w:val="27"/>
+          <w:szCs w:val="27"/>
+          <w:lang w:eastAsia="it-IT"/>
+          <w14:ligatures w14:val="none"/>
+        </w:rPr>
+        <w:t>Satisfied</w:t>
+      </w:r>
+      <w:proofErr w:type="spellEnd"/>
+    </w:p>
+    <w:p>
+      <w:pPr>
+        <w:numPr>
+          <w:ilvl w:val="0"/>
+          <w:numId w:val="2"/>
+        </w:numPr>
+        <w:shd w:val="clear" w:color="auto" w:fill="FFFFFF"/>
+        <w:spacing w:before="100" w:beforeAutospacing="1" w:after="100" w:afterAutospacing="1" w:line="240" w:lineRule="auto"/>
+        <w:ind w:left="960"/>
+        <w:rPr>
+          <w:rFonts w:ascii="Fira Sans" w:eastAsia="Times New Roman" w:hAnsi="Fira Sans" w:cs="Times New Roman"/>
+          <w:kern w:val="0"/>
+          <w:sz w:val="27"/>
+          <w:szCs w:val="27"/>
+          <w:lang w:eastAsia="it-IT"/>
+          <w14:ligatures w14:val="none"/>
+        </w:rPr>
+      </w:pPr>
+      <w:proofErr w:type="spellStart"/>
+      <w:r>
+        <w:rPr>
+          <w:rFonts w:ascii="Fira Sans" w:eastAsia="Times New Roman" w:hAnsi="Fira Sans" w:cs="Times New Roman"/>
+          <w:kern w:val="0"/>
+          <w:sz w:val="27"/>
+          <w:szCs w:val="27"/>
+          <w:lang w:eastAsia="it-IT"/>
+          <w14:ligatures w14:val="none"/>
+        </w:rPr>
+        <w:t>Neither</w:t>
+      </w:r>
+      <w:proofErr w:type="spellEnd"/>
+      <w:r>
+        <w:rPr>
+          <w:rFonts w:ascii="Fira Sans" w:eastAsia="Times New Roman" w:hAnsi="Fira Sans" w:cs="Times New Roman"/>
+          <w:kern w:val="0"/>
+          <w:sz w:val="27"/>
+          <w:szCs w:val="27"/>
+          <w:lang w:eastAsia="it-IT"/>
+          <w14:ligatures w14:val="none"/>
+        </w:rPr>
+        <w:t xml:space="preserve"> </w:t>
+      </w:r>
+      <w:proofErr w:type="spellStart"/>
+      <w:r>
+        <w:rPr>
+          <w:rFonts w:ascii="Fira Sans" w:eastAsia="Times New Roman" w:hAnsi="Fira Sans" w:cs="Times New Roman"/>
+          <w:kern w:val="0"/>
+          <w:sz w:val="27"/>
+          <w:szCs w:val="27"/>
+          <w:lang w:eastAsia="it-IT"/>
+          <w14:ligatures w14:val="none"/>
+        </w:rPr>
+        <w:t>Satisfied</w:t>
+      </w:r>
+      <w:proofErr w:type="spellEnd"/>
+      <w:r>
+        <w:rPr>
+          <w:rFonts w:ascii="Fira Sans" w:eastAsia="Times New Roman" w:hAnsi="Fira Sans" w:cs="Times New Roman"/>
+          <w:kern w:val="0"/>
+          <w:sz w:val="27"/>
+          <w:szCs w:val="27"/>
+          <w:lang w:eastAsia="it-IT"/>
+          <w14:ligatures w14:val="none"/>
+        </w:rPr>
+        <w:t xml:space="preserve"> </w:t>
+      </w:r>
+      <w:proofErr w:type="spellStart"/>
+      <w:r>
+        <w:rPr>
+          <w:rFonts w:ascii="Fira Sans" w:eastAsia="Times New Roman" w:hAnsi="Fira Sans" w:cs="Times New Roman"/>
+          <w:kern w:val="0"/>
+          <w:sz w:val="27"/>
+          <w:szCs w:val="27"/>
+          <w:lang w:eastAsia="it-IT"/>
+          <w14:ligatures w14:val="none"/>
+        </w:rPr>
+        <w:t>nor</w:t>
+      </w:r>
+      <w:proofErr w:type="spellEnd"/>
+      <w:r>
+        <w:rPr>
+          <w:rFonts w:ascii="Fira Sans" w:eastAsia="Times New Roman" w:hAnsi="Fira Sans" w:cs="Times New Roman"/>
+          <w:kern w:val="0"/>
+          <w:sz w:val="27"/>
+          <w:szCs w:val="27"/>
+          <w:lang w:eastAsia="it-IT"/>
+          <w14:ligatures w14:val="none"/>
+        </w:rPr>
+        <w:t xml:space="preserve"> </w:t>
+      </w:r>
+      <w:proofErr w:type="spellStart"/>
+      <w:r>
+        <w:rPr>
+          <w:rFonts w:ascii="Fira Sans" w:eastAsia="Times New Roman" w:hAnsi="Fira Sans" w:cs="Times New Roman"/>
+          <w:kern w:val="0"/>
+          <w:sz w:val="27"/>
+          <w:szCs w:val="27"/>
+          <w:lang w:eastAsia="it-IT"/>
+          <w14:ligatures w14:val="none"/>
+        </w:rPr>
+        <w:t>Dissatisfied</w:t>
+      </w:r>
+      <w:proofErr w:type="spellEnd"/>
+    </w:p>
+    <w:p>
+      <w:pPr>
+        <w:numPr>
+          <w:ilvl w:val="0"/>
+          <w:numId w:val="2"/>
+        </w:numPr>
+        <w:shd w:val="clear" w:color="auto" w:fill="FFFFFF"/>
+        <w:spacing w:before="100" w:beforeAutospacing="1" w:after="100" w:afterAutospacing="1" w:line="240" w:lineRule="auto"/>
+        <w:ind w:left="960"/>
+        <w:rPr>
+          <w:rFonts w:ascii="Fira Sans" w:eastAsia="Times New Roman" w:hAnsi="Fira Sans" w:cs="Times New Roman"/>
+          <w:kern w:val="0"/>
+          <w:sz w:val="27"/>
+          <w:szCs w:val="27"/>
+          <w:lang w:eastAsia="it-IT"/>
+          <w14:ligatures w14:val="none"/>
+        </w:rPr>
+      </w:pPr>
+      <w:proofErr w:type="spellStart"/>
+      <w:r>
+        <w:rPr>
+          <w:rFonts w:ascii="Fira Sans" w:eastAsia="Times New Roman" w:hAnsi="Fira Sans" w:cs="Times New Roman"/>
+          <w:kern w:val="0"/>
+          <w:sz w:val="27"/>
+          <w:szCs w:val="27"/>
+          <w:lang w:eastAsia="it-IT"/>
+          <w14:ligatures w14:val="none"/>
+        </w:rPr>
+        <w:t>Somewhat</w:t>
+      </w:r>
+      <w:proofErr w:type="spellEnd"/>
+      <w:r>
+        <w:rPr>
+          <w:rFonts w:ascii="Fira Sans" w:eastAsia="Times New Roman" w:hAnsi="Fira Sans" w:cs="Times New Roman"/>
+          <w:kern w:val="0"/>
+          <w:sz w:val="27"/>
+          <w:szCs w:val="27"/>
+          <w:lang w:eastAsia="it-IT"/>
+          <w14:ligatures w14:val="none"/>
+        </w:rPr>
+        <w:t xml:space="preserve"> </w:t>
+      </w:r>
+      <w:proofErr w:type="spellStart"/>
+      <w:r>
+        <w:rPr>
+          <w:rFonts w:ascii="Fira Sans" w:eastAsia="Times New Roman" w:hAnsi="Fira Sans" w:cs="Times New Roman"/>
+          <w:kern w:val="0"/>
+          <w:sz w:val="27"/>
+          <w:szCs w:val="27"/>
+          <w:lang w:eastAsia="it-IT"/>
+          <w14:ligatures w14:val="none"/>
+        </w:rPr>
+        <w:t>Dissatisfied</w:t>
+      </w:r>
+      <w:proofErr w:type="spellEnd"/>
+    </w:p>
+    <w:p>
+      <w:pPr>
+        <w:numPr>
+          <w:ilvl w:val="0"/>
+          <w:numId w:val="2"/>
+        </w:numPr>
+        <w:shd w:val="clear" w:color="auto" w:fill="FFFFFF"/>
+        <w:spacing w:before="100" w:beforeAutospacing="1" w:after="100" w:afterAutospacing="1" w:line="240" w:lineRule="auto"/>
+        <w:ind w:left="960"/>
+        <w:rPr>
+          <w:rFonts w:ascii="Fira Sans" w:eastAsia="Times New Roman" w:hAnsi="Fira Sans" w:cs="Times New Roman"/>
+          <w:kern w:val="0"/>
+          <w:sz w:val="27"/>
+          <w:szCs w:val="27"/>
+          <w:lang w:eastAsia="it-IT"/>
+          <w14:ligatures w14:val="none"/>
+        </w:rPr>
+      </w:pPr>
+      <w:proofErr w:type="spellStart"/>
+      <w:r>
+        <w:rPr>
+          <w:rFonts w:ascii="Fira Sans" w:eastAsia="Times New Roman" w:hAnsi="Fira Sans" w:cs="Times New Roman"/>
+          <w:kern w:val="0"/>
+          <w:sz w:val="27"/>
+          <w:szCs w:val="27"/>
+          <w:lang w:eastAsia="it-IT"/>
+          <w14:ligatures w14:val="none"/>
+        </w:rPr>
+        <w:t>Very</w:t>
+      </w:r>
+      <w:proofErr w:type="spellEnd"/>
+      <w:r>
+        <w:rPr>
+          <w:rFonts w:ascii="Fira Sans" w:eastAsia="Times New Roman" w:hAnsi="Fira Sans" w:cs="Times New Roman"/>
+          <w:kern w:val="0"/>
+          <w:sz w:val="27"/>
+          <w:szCs w:val="27"/>
+          <w:lang w:eastAsia="it-IT"/>
+          <w14:ligatures w14:val="none"/>
+        </w:rPr>
+        <w:t xml:space="preserve"> </w:t>
+      </w:r>
+      <w:proofErr w:type="spellStart"/>
+      <w:r>
+        <w:rPr>
+          <w:rFonts w:ascii="Fira Sans" w:eastAsia="Times New Roman" w:hAnsi="Fira Sans" w:cs="Times New Roman"/>
+          <w:kern w:val="0"/>
+          <w:sz w:val="27"/>
+          <w:szCs w:val="27"/>
+          <w:lang w:eastAsia="it-IT"/>
+          <w14:ligatures w14:val="none"/>
+        </w:rPr>
+        <w:t>Dissatisfied</w:t>
+      </w:r>
+      <w:proofErr w:type="spellEnd"/>
+    </w:p>
+    <w:p>
+      <w:pPr>
+        <w:shd w:val="clear" w:color="auto" w:fill="FFFFFF"/>
+        <w:spacing w:after="390" w:line="240" w:lineRule="auto"/>
+        <w:rPr>
+          <w:rFonts w:ascii="Fira Sans" w:eastAsia="Times New Roman" w:hAnsi="Fira Sans" w:cs="Times New Roman"/>
+          <w:kern w:val="0"/>
+          <w:sz w:val="27"/>
+          <w:szCs w:val="27"/>
+          <w:lang w:val="en-GB" w:eastAsia="it-IT"/>
+          <w14:ligatures w14:val="none"/>
+        </w:rPr>
+      </w:pPr>
       <w:r>
         <w:rPr>
           <w:rFonts w:ascii="Fira Sans" w:eastAsia="Times New Roman" w:hAnsi="Fira Sans" w:cs="Times New Roman"/>
@@ -675,6 +675,45 @@
           <w:lang w:val="en-GB" w:eastAsia="it-IT"/>
           <w14:ligatures w14:val="none"/>
         </w:rPr>
+        <w:t xml:space="preserve">How frequently do you </w:t>
+      </w:r>
+      <w:r>
+        <w:rPr>
+          <w:rFonts w:ascii="Fira Sans" w:eastAsia="Times New Roman" w:hAnsi="Fira Sans" w:cs="Times New Roman"/>
+          <w:b/>
+          <w:bCs/>
+          <w:kern w:val="0"/>
+          <w:sz w:val="27"/>
+          <w:szCs w:val="27"/>
+          <w:lang w:val="en-GB" w:eastAsia="it-IT"/>
+          <w14:ligatures w14:val="none"/>
+        </w:rPr>
+        <w:t xml:space="preserve">frequent </w:t>
+      </w:r>
+      <w:r>
+        <w:rPr>
+          <w:rFonts w:ascii="Fira Sans" w:eastAsia="Times New Roman" w:hAnsi="Fira Sans" w:cs="Times New Roman"/>
+          <w:b/>
+          <w:bCs/>
+          <w:kern w:val="0"/>
+          <w:sz w:val="27"/>
+          <w:szCs w:val="27"/>
+          <w:lang w:val="en-GB" w:eastAsia="it-IT"/>
+          <w14:ligatures w14:val="none"/>
+        </w:rPr>
+        <w:t>building A</w:t>
+      </w:r>
+      <w:r>
+        <w:rPr>
+          <w:rFonts w:ascii="Fira Sans" w:eastAsia="Times New Roman" w:hAnsi="Fira Sans" w:cs="Times New Roman"/>
+          <w:b/>
+          <w:bCs/>
+          <w:kern w:val="0"/>
+          <w:sz w:val="27"/>
+          <w:szCs w:val="27"/>
+          <w:lang w:val="en-GB" w:eastAsia="it-IT"/>
+          <w14:ligatures w14:val="none"/>
+        </w:rPr>
         <w:t>?</w:t>
       </w:r>
     </w:p>
@@ -1256,31 +1295,7 @@
           <w:lang w:val="en-GB" w:eastAsia="it-IT"/>
           <w14:ligatures w14:val="none"/>
         </w:rPr>
-        <w:t xml:space="preserve">Have you encountered barriers when accessing the building? If </w:t>
-      </w:r>
-      <w:proofErr w:type="gramStart"/>
-      <w:r>
-        <w:rPr>
-          <w:rFonts w:ascii="Fira Sans" w:eastAsia="Times New Roman" w:hAnsi="Fira Sans" w:cs="Times New Roman"/>
-          <w:kern w:val="0"/>
-          <w:sz w:val="27"/>
-          <w:szCs w:val="27"/>
-          <w:lang w:val="en-GB" w:eastAsia="it-IT"/>
-          <w14:ligatures w14:val="none"/>
-        </w:rPr>
-        <w:t>so</w:t>
-      </w:r>
-      <w:proofErr w:type="gramEnd"/>
-      <w:r>
-        <w:rPr>
-          <w:rFonts w:ascii="Fira Sans" w:eastAsia="Times New Roman" w:hAnsi="Fira Sans" w:cs="Times New Roman"/>
-          <w:kern w:val="0"/>
-          <w:sz w:val="27"/>
-          <w:szCs w:val="27"/>
-          <w:lang w:val="en-GB" w:eastAsia="it-IT"/>
-          <w14:ligatures w14:val="none"/>
-        </w:rPr>
-        <w:t xml:space="preserve"> describe the situation</w:t>
+        <w:t>Have you encountered barriers when accessing the building? If so describe the situation</w:t>
       </w:r>
     </w:p>
     <w:p>
@@ -1310,31 +1325,7 @@
           <w:lang w:val="en-GB" w:eastAsia="it-IT"/>
           <w14:ligatures w14:val="none"/>
         </w:rPr>
-        <w:t xml:space="preserve">Which of the situations listed below make it most difficult for you to navigate the area outside the building? Select 3 top </w:t>
-      </w:r>
-      <w:proofErr w:type="gramStart"/>
-      <w:r>
-        <w:rPr>
-          <w:rFonts w:ascii="Fira Sans" w:eastAsia="Times New Roman" w:hAnsi="Fira Sans" w:cs="Times New Roman"/>
-          <w:kern w:val="0"/>
-          <w:sz w:val="27"/>
-          <w:szCs w:val="27"/>
-          <w:lang w:val="en-GB" w:eastAsia="it-IT"/>
-          <w14:ligatures w14:val="none"/>
-        </w:rPr>
-        <w:t>choices  (</w:t>
-      </w:r>
-      <w:proofErr w:type="gramEnd"/>
-      <w:r>
-        <w:rPr>
-          <w:rFonts w:ascii="Fira Sans" w:eastAsia="Times New Roman" w:hAnsi="Fira Sans" w:cs="Times New Roman"/>
-          <w:kern w:val="0"/>
-          <w:sz w:val="27"/>
-          <w:szCs w:val="27"/>
-          <w:lang w:val="en-GB" w:eastAsia="it-IT"/>
-          <w14:ligatures w14:val="none"/>
-        </w:rPr>
-        <w:t xml:space="preserve">irregular </w:t>
+        <w:t xml:space="preserve">Which of the situations listed below make it most difficult for you to navigate the area outside the building? Select 3 top choices  (irregular </w:t>
       </w:r>
       <w:r>
         <w:rPr>
@@ -1565,21 +1556,8 @@
           <w:lang w:val="en-GB" w:eastAsia="it-IT"/>
           <w14:ligatures w14:val="none"/>
         </w:rPr>
-        <w:t xml:space="preserve"> please tell us about the specific problem and </w:t>
-      </w:r>
-      <w:proofErr w:type="gramStart"/>
-      <w:r>
-        <w:rPr>
-          <w:rFonts w:ascii="Fira Sans" w:eastAsia="Times New Roman" w:hAnsi="Fira Sans" w:cs="Times New Roman"/>
-          <w:kern w:val="0"/>
-          <w:sz w:val="27"/>
-          <w:szCs w:val="27"/>
-          <w:lang w:val="en-GB" w:eastAsia="it-IT"/>
-          <w14:ligatures w14:val="none"/>
-        </w:rPr>
-        <w:t>location</w:t>
-      </w:r>
-      <w:proofErr w:type="gramEnd"/>
+        <w:t xml:space="preserve"> please tell us about the specific problem and location</w:t>
+      </w:r>
     </w:p>
     <w:p>
       <w:pPr>
@@ -1631,6 +1609,7 @@
       </w:pPr>
       <w:r>
         <w:rPr>
+          <w:rFonts w:ascii="Fira Sans" w:hAnsi="Fira Sans"/>
           <w:color w:val="000000"/>
           <w:sz w:val="27"/>
           <w:szCs w:val="27"/>
@@ -1660,16 +1639,20 @@
       </w:pPr>
       <w:r>
         <w:rPr>
+          <w:rFonts w:ascii="Fira Sans" w:hAnsi="Fira Sans"/>
           <w:color w:val="000000"/>
           <w:sz w:val="27"/>
           <w:szCs w:val="27"/>
           <w:shd w:val="clear" w:color="auto" w:fill="FFFFFF"/>
           <w:lang w:val="en-GB"/>
         </w:rPr>
-        <w:t xml:space="preserve">Have you ever been in a situation </w:t>
-      </w:r>
-      <w:proofErr w:type="gramStart"/>
-      <w:r>
+        <w:t>Have you ever been in a situation where knowing whether a building was accessible or not beforehand would have changed your plans?</w:t>
+      </w:r>
+    </w:p>
+    <w:p>
+      <w:pPr>
+        <w:shd w:val="clear" w:color="auto" w:fill="FFFFFF"/>
+        <w:spacing w:before="100" w:beforeAutospacing="1" w:after="100" w:afterAutospacing="1" w:line="240" w:lineRule="auto"/>
         <w:rPr>
           <w:color w:val="000000"/>
           <w:sz w:val="27"/>
@@ -1677,9 +1660,18 @@
           <w:shd w:val="clear" w:color="auto" w:fill="FFFFFF"/>
           <w:lang w:val="en-GB"/>
         </w:rPr>
-        <w:t>where</w:t>
-      </w:r>
-      <w:proofErr w:type="gramEnd"/>
+      </w:pPr>
+      <w:r>
+        <w:rPr>
+          <w:rFonts w:ascii="Fira Sans" w:eastAsia="Times New Roman" w:hAnsi="Fira Sans" w:cs="Times New Roman"/>
+          <w:kern w:val="0"/>
+          <w:sz w:val="27"/>
+          <w:szCs w:val="27"/>
+          <w:lang w:val="en-GB" w:eastAsia="it-IT"/>
+          <w14:ligatures w14:val="none"/>
+        </w:rPr>
+        <w:t xml:space="preserve">NB: </w:t>
+      </w:r>
       <w:r>
         <w:rPr>
           <w:color w:val="000000"/>
@@ -1688,7 +1680,7 @@
           <w:shd w:val="clear" w:color="auto" w:fill="FFFFFF"/>
           <w:lang w:val="en-GB"/>
         </w:rPr>
-        <w:t xml:space="preserve"> knowing whether a building was accessible or not beforehand would have changed your plans?</w:t>
+        <w:t>Physical barrier (ex: Couldn't get into the building due to the entrance, couldn't use the elevators, etc.)</w:t>
       </w:r>
     </w:p>
     <w:p>
@@ -1705,30 +1697,15 @@
       </w:pPr>
       <w:r>
         <w:rPr>
-          <w:rFonts w:ascii="Fira Sans" w:eastAsia="Times New Roman" w:hAnsi="Fira Sans" w:cs="Times New Roman"/>
-          <w:kern w:val="0"/>
-          <w:sz w:val="27"/>
-          <w:szCs w:val="27"/>
-          <w:lang w:val="en-GB" w:eastAsia="it-IT"/>
-          <w14:ligatures w14:val="none"/>
-        </w:rPr>
-        <w:t xml:space="preserve">NB: </w:t>
-      </w:r>
-      <w:r>
-        <w:rPr>
           <w:color w:val="000000"/>
           <w:sz w:val="27"/>
           <w:szCs w:val="27"/>
           <w:shd w:val="clear" w:color="auto" w:fill="FFFFFF"/>
           <w:lang w:val="en-GB"/>
         </w:rPr>
-        <w:t>Physical barrier (ex: Couldn't get into the building due to the entrance, couldn't use the elevators, etc.)</w:t>
-      </w:r>
-    </w:p>
-    <w:p>
-      <w:pPr>
-        <w:shd w:val="clear" w:color="auto" w:fill="FFFFFF"/>
-        <w:spacing w:before="100" w:beforeAutospacing="1" w:after="100" w:afterAutospacing="1" w:line="240" w:lineRule="auto"/>
+        <w:t>NB:</w:t>
+      </w:r>
+      <w:r>
         <w:rPr>
           <w:color w:val="000000"/>
           <w:sz w:val="27"/>
@@ -1736,8 +1713,13 @@
           <w:shd w:val="clear" w:color="auto" w:fill="FFFFFF"/>
           <w:lang w:val="en-GB"/>
         </w:rPr>
-      </w:pPr>
-      <w:r>
+        <w:t xml:space="preserve"> Cognitive barrier (ex: Didn't know where to go inside the building, couldn't find what I was looking for, no directions, etc.)</w:t>
+      </w:r>
+    </w:p>
+    <w:p>
+      <w:pPr>
+        <w:shd w:val="clear" w:color="auto" w:fill="FFFFFF"/>
+        <w:spacing w:before="100" w:beforeAutospacing="1" w:after="100" w:afterAutospacing="1" w:line="240" w:lineRule="auto"/>
         <w:rPr>
           <w:color w:val="000000"/>
           <w:sz w:val="27"/>
@@ -1745,8 +1727,7 @@
           <w:shd w:val="clear" w:color="auto" w:fill="FFFFFF"/>
           <w:lang w:val="en-GB"/>
         </w:rPr>
-        <w:t>NB:</w:t>
-      </w:r>
+      </w:pPr>
       <w:r>
         <w:rPr>
           <w:color w:val="000000"/>
@@ -1755,7 +1736,7 @@
           <w:shd w:val="clear" w:color="auto" w:fill="FFFFFF"/>
           <w:lang w:val="en-GB"/>
         </w:rPr>
-        <w:t xml:space="preserve"> </w:t>
+        <w:t>NB:</w:t>
       </w:r>
       <w:r>
         <w:rPr>
@@ -1765,13 +1746,23 @@
           <w:shd w:val="clear" w:color="auto" w:fill="FFFFFF"/>
           <w:lang w:val="en-GB"/>
         </w:rPr>
-        <w:t>Cognitive barrier (ex: Didn't know where to go inside the building, couldn't find what I was looking for, no directions, etc.)</w:t>
-      </w:r>
-    </w:p>
-    <w:p>
-      <w:pPr>
-        <w:shd w:val="clear" w:color="auto" w:fill="FFFFFF"/>
-        <w:spacing w:before="100" w:beforeAutospacing="1" w:after="100" w:afterAutospacing="1" w:line="240" w:lineRule="auto"/>
+        <w:t xml:space="preserve"> Visual barrier (Ex: signage was low contrast, no braille, signage, etc.)</w:t>
+      </w:r>
+    </w:p>
+    <w:p>
+      <w:pPr>
+        <w:shd w:val="clear" w:color="auto" w:fill="FFFFFF"/>
+        <w:spacing w:before="100" w:beforeAutospacing="1" w:after="100" w:afterAutospacing="1" w:line="240" w:lineRule="auto"/>
+        <w:rPr>
+          <w:rFonts w:ascii="Fira Sans" w:eastAsia="Times New Roman" w:hAnsi="Fira Sans" w:cs="Times New Roman"/>
+          <w:kern w:val="0"/>
+          <w:sz w:val="27"/>
+          <w:szCs w:val="27"/>
+          <w:lang w:val="en-GB" w:eastAsia="it-IT"/>
+          <w14:ligatures w14:val="none"/>
+        </w:rPr>
+      </w:pPr>
+      <w:r>
         <w:rPr>
           <w:color w:val="000000"/>
           <w:sz w:val="27"/>
@@ -1779,103 +1770,8 @@
           <w:shd w:val="clear" w:color="auto" w:fill="FFFFFF"/>
           <w:lang w:val="en-GB"/>
         </w:rPr>
-      </w:pPr>
-      <w:r>
-        <w:rPr>
-          <w:color w:val="000000"/>
-          <w:sz w:val="27"/>
-          <w:szCs w:val="27"/>
-          <w:shd w:val="clear" w:color="auto" w:fill="FFFFFF"/>
-          <w:lang w:val="en-GB"/>
-        </w:rPr>
-        <w:t>NB:</w:t>
-      </w:r>
-      <w:r>
-        <w:rPr>
-          <w:color w:val="000000"/>
-          <w:sz w:val="27"/>
-          <w:szCs w:val="27"/>
-          <w:shd w:val="clear" w:color="auto" w:fill="FFFFFF"/>
-          <w:lang w:val="en-GB"/>
-        </w:rPr>
-        <w:t xml:space="preserve"> </w:t>
-      </w:r>
-      <w:r>
-        <w:rPr>
-          <w:color w:val="000000"/>
-          <w:sz w:val="27"/>
-          <w:szCs w:val="27"/>
-          <w:shd w:val="clear" w:color="auto" w:fill="FFFFFF"/>
-          <w:lang w:val="en-GB"/>
-        </w:rPr>
-        <w:t>Visual barrier (Ex: signage was low contrast, no braille, signage, etc.)</w:t>
-      </w:r>
-    </w:p>
-    <w:p>
-      <w:pPr>
-        <w:shd w:val="clear" w:color="auto" w:fill="FFFFFF"/>
-        <w:spacing w:before="100" w:beforeAutospacing="1" w:after="100" w:afterAutospacing="1" w:line="240" w:lineRule="auto"/>
-        <w:rPr>
-          <w:rFonts w:ascii="Fira Sans" w:eastAsia="Times New Roman" w:hAnsi="Fira Sans" w:cs="Times New Roman"/>
-          <w:kern w:val="0"/>
-          <w:sz w:val="27"/>
-          <w:szCs w:val="27"/>
-          <w:lang w:val="en-GB" w:eastAsia="it-IT"/>
-          <w14:ligatures w14:val="none"/>
-        </w:rPr>
-      </w:pPr>
-      <w:r>
-        <w:rPr>
-          <w:color w:val="000000"/>
-          <w:sz w:val="27"/>
-          <w:szCs w:val="27"/>
-          <w:shd w:val="clear" w:color="auto" w:fill="FFFFFF"/>
-          <w:lang w:val="en-GB"/>
-        </w:rPr>
         <w:t>NB: others</w:t>
       </w:r>
-    </w:p>
-    <w:p>
-      <w:pPr>
-        <w:shd w:val="clear" w:color="auto" w:fill="FFFFFF"/>
-        <w:spacing w:before="100" w:beforeAutospacing="1" w:after="100" w:afterAutospacing="1" w:line="240" w:lineRule="auto"/>
-        <w:rPr>
-          <w:rFonts w:ascii="Fira Sans" w:eastAsia="Times New Roman" w:hAnsi="Fira Sans" w:cs="Times New Roman"/>
-          <w:kern w:val="0"/>
-          <w:sz w:val="27"/>
-          <w:szCs w:val="27"/>
-          <w:lang w:val="en-GB" w:eastAsia="it-IT"/>
-          <w14:ligatures w14:val="none"/>
-        </w:rPr>
-      </w:pPr>
-    </w:p>
-    <w:p>
-      <w:pPr>
-        <w:shd w:val="clear" w:color="auto" w:fill="FFFFFF"/>
-        <w:spacing w:before="100" w:beforeAutospacing="1" w:after="100" w:afterAutospacing="1" w:line="240" w:lineRule="auto"/>
-        <w:rPr>
-          <w:rFonts w:ascii="Fira Sans" w:eastAsia="Times New Roman" w:hAnsi="Fira Sans" w:cs="Times New Roman"/>
-          <w:kern w:val="0"/>
-          <w:sz w:val="27"/>
-          <w:szCs w:val="27"/>
-          <w:lang w:val="en-GB" w:eastAsia="it-IT"/>
-          <w14:ligatures w14:val="none"/>
-        </w:rPr>
-      </w:pPr>
-    </w:p>
-    <w:p>
-      <w:pPr>
-        <w:rPr>
-          <w:lang w:val="en-GB"/>
-        </w:rPr>
-      </w:pPr>
-    </w:p>
-    <w:p>
-      <w:pPr>
-        <w:rPr>
-          <w:lang w:val="en-GB"/>
-        </w:rPr>
-      </w:pPr>
     </w:p>
     <w:p>
       <w:pPr>
@@ -1902,7 +1798,7 @@
 </file>
 
 <file path=word/numbering.xml><?xml version="1.0" encoding="utf-8"?>
-<w:numbering xmlns:wpc="http://schemas.microsoft.com/office/word/2010/wordprocessingCanvas" xmlns:cx="http://schemas.microsoft.com/office/drawing/2014/chartex" xmlns:cx1="http://schemas.microsoft.com/office/drawing/2015/9/8/chartex" xmlns:cx2="http://schemas.microsoft.com/office/drawing/2015/10/21/chartex" xmlns:cx3="http://schemas.microsoft.com/office/drawing/2016/5/9/chartex" xmlns:cx4="http://schemas.microsoft.com/office/drawing/2016/5/10/chartex" xmlns:cx5="http://schemas.microsoft.com/office/drawing/2016/5/11/chartex" xmlns:cx6="http://schemas.microsoft.com/office/drawing/2016/5/12/chartex" xmlns:cx7="http://schemas.microsoft.com/office/drawing/2016/5/13/chartex" xmlns:cx8="http://schemas.microsoft.com/office/drawing/2016/5/14/chartex" xmlns:mc="http://schemas.openxmlformats.org/markup-compatibility/2006" xmlns:aink="http://schemas.microsoft.com/office/drawing/2016/ink" xmlns:am3d="http://schemas.microsoft.com/office/drawing/2017/model3d" xmlns:o="urn:schemas-microsoft-com:office:office" xmlns:oel="http://schemas.microsoft.com/office/2019/extlst" xmlns:r="http://schemas.openxmlformats.org/officeDocument/2006/relationships" xmlns:m="http://schemas.openxmlformats.org/officeDocument/2006/math" xmlns:v="urn:schemas-microsoft-com:vml" xmlns:wp14="http://schemas.microsoft.com/office/word/2010/wordprocessingDrawing" xmlns:wp="http://schemas.openxmlformats.org/drawingml/2006/wordprocessingDrawing" xmlns:w10="urn:schemas-microsoft-com:office:word" xmlns:w="http://schemas.openxmlformats.org/wordprocessingml/2006/main" xmlns:w14="http://schemas.microsoft.com/office/word/2010/wordml" xmlns:w15="http://schemas.microsoft.com/office/word/2012/wordml" xmlns:w16cex="http://schemas.microsoft.com/office/word/2018/wordml/cex" xmlns:w16cid="http://schemas.microsoft.com/office/word/2016/wordml/cid" xmlns:w16="http://schemas.microsoft.com/office/word/2018/wordml" xmlns:w16du="http://schemas.microsoft.com/office/word/2023/wordml/word16du" xmlns:w16sdtdh="http://schemas.microsoft.com/office/word/2020/wordml/sdtdatahash" xmlns:w16se="http://schemas.microsoft.com/office/word/2015/wordml/symex" xmlns:wpg="http://schemas.microsoft.com/office/word/2010/wordprocessingGroup" xmlns:wpi="http://schemas.microsoft.com/office/word/2010/wordprocessingInk" xmlns:wne="http://schemas.microsoft.com/office/word/2006/wordml" xmlns:wps="http://schemas.microsoft.com/office/word/2010/wordprocessingShape" mc:Ignorable="w14 w15 w16se w16cid w16 w16cex w16sdtdh wp14">
+<w:numbering xmlns:wpc="http://schemas.microsoft.com/office/word/2010/wordprocessingCanvas" xmlns:cx="http://schemas.microsoft.com/office/drawing/2014/chartex" xmlns:cx1="http://schemas.microsoft.com/office/drawing/2015/9/8/chartex" xmlns:cx2="http://schemas.microsoft.com/office/drawing/2015/10/21/chartex" xmlns:cx3="http://schemas.microsoft.com/office/drawing/2016/5/9/chartex" xmlns:cx4="http://schemas.microsoft.com/office/drawing/2016/5/10/chartex" xmlns:cx5="http://schemas.microsoft.com/office/drawing/2016/5/11/chartex" xmlns:cx6="http://schemas.microsoft.com/office/drawing/2016/5/12/chartex" xmlns:cx7="http://schemas.microsoft.com/office/drawing/2016/5/13/chartex" xmlns:cx8="http://schemas.microsoft.com/office/drawing/2016/5/14/chartex" xmlns:mc="http://schemas.openxmlformats.org/markup-compatibility/2006" xmlns:aink="http://schemas.microsoft.com/office/drawing/2016/ink" xmlns:am3d="http://schemas.microsoft.com/office/drawing/2017/model3d" xmlns:o="urn:schemas-microsoft-com:office:office" xmlns:oel="http://schemas.microsoft.com/office/2019/extlst" xmlns:r="http://schemas.openxmlformats.org/officeDocument/2006/relationships" xmlns:m="http://schemas.openxmlformats.org/officeDocument/2006/math" xmlns:v="urn:schemas-microsoft-com:vml" xmlns:wp14="http://schemas.microsoft.com/office/word/2010/wordprocessingDrawing" xmlns:wp="http://schemas.openxmlformats.org/drawingml/2006/wordprocessingDrawing" xmlns:w10="urn:schemas-microsoft-com:office:word" xmlns:w="http://schemas.openxmlformats.org/wordprocessingml/2006/main" xmlns:w14="http://schemas.microsoft.com/office/word/2010/wordml" xmlns:w15="http://schemas.microsoft.com/office/word/2012/wordml" xmlns:w16cex="http://schemas.microsoft.com/office/word/2018/wordml/cex" xmlns:w16cid="http://schemas.microsoft.com/office/word/2016/wordml/cid" xmlns:w16="http://schemas.microsoft.com/office/word/2018/wordml" xmlns:w16sdtdh="http://schemas.microsoft.com/office/word/2020/wordml/sdtdatahash" xmlns:w16se="http://schemas.microsoft.com/office/word/2015/wordml/symex" xmlns:wpg="http://schemas.microsoft.com/office/word/2010/wordprocessingGroup" xmlns:wpi="http://schemas.microsoft.com/office/word/2010/wordprocessingInk" xmlns:wne="http://schemas.microsoft.com/office/word/2006/wordml" xmlns:wps="http://schemas.microsoft.com/office/word/2010/wordprocessingShape" mc:Ignorable="w14 w15 w16se w16cid w16 w16cex w16sdtdh wp14">
   <w:abstractNum w:abstractNumId="0" w15:restartNumberingAfterBreak="0">
     <w:nsid w:val="205F1512"/>
     <w:multiLevelType w:val="multilevel"/>

</xml_diff>